<commit_message>
PUSH: project java 8
</commit_message>
<xml_diff>
--- a/Opgave 7/Opgave07.docx
+++ b/Opgave 7/Opgave07.docx
@@ -7,40 +7,1028 @@
         <w:pStyle w:val="Heading1"/>
       </w:pPr>
       <w:r>
+        <w:rPr>
+          <w:noProof/>
+        </w:rPr>
+        <mc:AlternateContent>
+          <mc:Choice Requires="aink">
+            <w:drawing>
+              <wp:anchor distT="0" distB="0" distL="114300" distR="114300" simplePos="0" relativeHeight="251685888" behindDoc="0" locked="0" layoutInCell="1" allowOverlap="1" wp14:anchorId="0ABED27E" wp14:editId="6F06327A">
+                <wp:simplePos x="0" y="0"/>
+                <wp:positionH relativeFrom="column">
+                  <wp:posOffset>-2335295</wp:posOffset>
+                </wp:positionH>
+                <wp:positionV relativeFrom="paragraph">
+                  <wp:posOffset>-907835</wp:posOffset>
+                </wp:positionV>
+                <wp:extent cx="7920" cy="360"/>
+                <wp:effectExtent l="57150" t="76200" r="68580" b="76200"/>
+                <wp:wrapNone/>
+                <wp:docPr id="43" name="Ink 43"/>
+                <wp:cNvGraphicFramePr/>
+                <a:graphic xmlns:a="http://schemas.openxmlformats.org/drawingml/2006/main">
+                  <a:graphicData uri="http://schemas.microsoft.com/office/word/2010/wordprocessingInk">
+                    <w14:contentPart bwMode="auto" r:id="rId8">
+                      <w14:nvContentPartPr>
+                        <w14:cNvContentPartPr/>
+                      </w14:nvContentPartPr>
+                      <w14:xfrm>
+                        <a:off x="0" y="0"/>
+                        <a:ext cx="7920" cy="360"/>
+                      </w14:xfrm>
+                    </w14:contentPart>
+                  </a:graphicData>
+                </a:graphic>
+              </wp:anchor>
+            </w:drawing>
+          </mc:Choice>
+          <mc:Fallback>
+            <w:drawing>
+              <wp:anchor distT="0" distB="0" distL="114300" distR="114300" simplePos="0" relativeHeight="251685888" behindDoc="0" locked="0" layoutInCell="1" allowOverlap="1" wp14:anchorId="0ABED27E" wp14:editId="6F06327A">
+                <wp:simplePos x="0" y="0"/>
+                <wp:positionH relativeFrom="column">
+                  <wp:posOffset>-2335295</wp:posOffset>
+                </wp:positionH>
+                <wp:positionV relativeFrom="paragraph">
+                  <wp:posOffset>-907835</wp:posOffset>
+                </wp:positionV>
+                <wp:extent cx="7920" cy="360"/>
+                <wp:effectExtent l="57150" t="76200" r="68580" b="76200"/>
+                <wp:wrapNone/>
+                <wp:docPr id="43" name="Ink 43"/>
+                <wp:cNvGraphicFramePr/>
+                <a:graphic xmlns:a="http://schemas.openxmlformats.org/drawingml/2006/main">
+                  <a:graphicData uri="http://schemas.openxmlformats.org/drawingml/2006/picture">
+                    <pic:pic xmlns:pic="http://schemas.openxmlformats.org/drawingml/2006/picture">
+                      <pic:nvPicPr>
+                        <pic:cNvPr id="43" name="Ink 43"/>
+                        <pic:cNvPicPr/>
+                      </pic:nvPicPr>
+                      <pic:blipFill>
+                        <a:blip r:embed="rId9"/>
+                        <a:stretch>
+                          <a:fillRect/>
+                        </a:stretch>
+                      </pic:blipFill>
+                      <pic:spPr>
+                        <a:xfrm>
+                          <a:off x="0" y="0"/>
+                          <a:ext cx="133560" cy="126000"/>
+                        </a:xfrm>
+                        <a:prstGeom prst="rect">
+                          <a:avLst/>
+                        </a:prstGeom>
+                      </pic:spPr>
+                    </pic:pic>
+                  </a:graphicData>
+                </a:graphic>
+              </wp:anchor>
+            </w:drawing>
+          </mc:Fallback>
+        </mc:AlternateContent>
+      </w:r>
+      <w:r>
         <w:t xml:space="preserve">Opgave </w:t>
       </w:r>
       <w:r>
         <w:t>7</w:t>
       </w:r>
       <w:r>
-        <w:t xml:space="preserve">: </w:t>
-      </w:r>
-      <w:r>
-        <w:t>Queue</w:t>
+        <w:t xml:space="preserve"> </w:t>
+      </w:r>
+    </w:p>
+    <w:p>
+      <w:pPr>
+        <w:tabs>
+          <w:tab w:val="left" w:pos="3528"/>
+        </w:tabs>
+      </w:pPr>
+    </w:p>
+    <w:p>
+      <w:pPr>
+        <w:pStyle w:val="Heading1"/>
+      </w:pPr>
+      <w:r>
+        <w:t>Keuze</w:t>
+      </w:r>
+      <w:r>
+        <w:t xml:space="preserve"> van datastructuur</w:t>
       </w:r>
     </w:p>
     <w:p/>
     <w:p>
       <w:pPr>
+        <w:tabs>
+          <w:tab w:val="left" w:pos="3528"/>
+        </w:tabs>
+      </w:pPr>
+      <w:r>
+        <w:t xml:space="preserve">De periodes heb ik in een </w:t>
+      </w:r>
+      <w:proofErr w:type="spellStart"/>
+      <w:r>
+        <w:t>ArrayList</w:t>
+      </w:r>
+      <w:proofErr w:type="spellEnd"/>
+      <w:r>
+        <w:t xml:space="preserve"> geplaats, maar hoe de vakken</w:t>
+      </w:r>
+      <w:r>
+        <w:t xml:space="preserve"> gelinkt worden met hen waarden heb ik als volgt gevonden:</w:t>
+      </w:r>
+    </w:p>
+    <w:p>
+      <w:pPr>
+        <w:tabs>
+          <w:tab w:val="left" w:pos="3528"/>
+        </w:tabs>
+        <w:jc w:val="center"/>
+      </w:pPr>
+      <w:r>
         <w:rPr>
-          <w:sz w:val="28"/>
+          <w:noProof/>
         </w:rPr>
-      </w:pPr>
+        <mc:AlternateContent>
+          <mc:Choice Requires="wps">
+            <w:drawing>
+              <wp:anchor distT="0" distB="0" distL="114300" distR="114300" simplePos="0" relativeHeight="251691008" behindDoc="0" locked="0" layoutInCell="1" allowOverlap="1" wp14:anchorId="26863157" wp14:editId="4C948872">
+                <wp:simplePos x="0" y="0"/>
+                <wp:positionH relativeFrom="column">
+                  <wp:posOffset>1122969</wp:posOffset>
+                </wp:positionH>
+                <wp:positionV relativeFrom="paragraph">
+                  <wp:posOffset>1882198</wp:posOffset>
+                </wp:positionV>
+                <wp:extent cx="290945" cy="339436"/>
+                <wp:effectExtent l="38100" t="0" r="33020" b="60960"/>
+                <wp:wrapNone/>
+                <wp:docPr id="144" name="Straight Arrow Connector 144"/>
+                <wp:cNvGraphicFramePr/>
+                <a:graphic xmlns:a="http://schemas.openxmlformats.org/drawingml/2006/main">
+                  <a:graphicData uri="http://schemas.microsoft.com/office/word/2010/wordprocessingShape">
+                    <wps:wsp>
+                      <wps:cNvCnPr/>
+                      <wps:spPr>
+                        <a:xfrm flipH="1">
+                          <a:off x="0" y="0"/>
+                          <a:ext cx="290945" cy="339436"/>
+                        </a:xfrm>
+                        <a:prstGeom prst="straightConnector1">
+                          <a:avLst/>
+                        </a:prstGeom>
+                        <a:ln>
+                          <a:solidFill>
+                            <a:srgbClr val="FF0000"/>
+                          </a:solidFill>
+                          <a:tailEnd type="triangle"/>
+                        </a:ln>
+                      </wps:spPr>
+                      <wps:style>
+                        <a:lnRef idx="1">
+                          <a:schemeClr val="accent1"/>
+                        </a:lnRef>
+                        <a:fillRef idx="0">
+                          <a:schemeClr val="accent1"/>
+                        </a:fillRef>
+                        <a:effectRef idx="0">
+                          <a:schemeClr val="accent1"/>
+                        </a:effectRef>
+                        <a:fontRef idx="minor">
+                          <a:schemeClr val="tx1"/>
+                        </a:fontRef>
+                      </wps:style>
+                      <wps:bodyPr/>
+                    </wps:wsp>
+                  </a:graphicData>
+                </a:graphic>
+                <wp14:sizeRelH relativeFrom="margin">
+                  <wp14:pctWidth>0</wp14:pctWidth>
+                </wp14:sizeRelH>
+                <wp14:sizeRelV relativeFrom="margin">
+                  <wp14:pctHeight>0</wp14:pctHeight>
+                </wp14:sizeRelV>
+              </wp:anchor>
+            </w:drawing>
+          </mc:Choice>
+          <mc:Fallback>
+            <w:pict>
+              <v:shapetype w14:anchorId="519FFD3D" id="_x0000_t32" coordsize="21600,21600" o:spt="32" o:oned="t" path="m,l21600,21600e" filled="f">
+                <v:path arrowok="t" fillok="f" o:connecttype="none"/>
+                <o:lock v:ext="edit" shapetype="t"/>
+              </v:shapetype>
+              <v:shape id="Straight Arrow Connector 144" o:spid="_x0000_s1026" type="#_x0000_t32" style="position:absolute;margin-left:88.4pt;margin-top:148.2pt;width:22.9pt;height:26.75pt;flip:x;z-index:251691008;visibility:visible;mso-wrap-style:square;mso-width-percent:0;mso-height-percent:0;mso-wrap-distance-left:9pt;mso-wrap-distance-top:0;mso-wrap-distance-right:9pt;mso-wrap-distance-bottom:0;mso-position-horizontal:absolute;mso-position-horizontal-relative:text;mso-position-vertical:absolute;mso-position-vertical-relative:text;mso-width-percent:0;mso-height-percent:0;mso-width-relative:margin;mso-height-relative:margin" o:gfxdata="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" strokecolor="red" strokeweight=".5pt">
+                <v:stroke endarrow="block" joinstyle="miter"/>
+              </v:shape>
+            </w:pict>
+          </mc:Fallback>
+        </mc:AlternateContent>
+      </w:r>
+      <w:r>
+        <w:rPr>
+          <w:noProof/>
+        </w:rPr>
+        <mc:AlternateContent>
+          <mc:Choice Requires="wps">
+            <w:drawing>
+              <wp:anchor distT="0" distB="0" distL="114300" distR="114300" simplePos="0" relativeHeight="251689984" behindDoc="0" locked="0" layoutInCell="1" allowOverlap="1" wp14:anchorId="478067FF" wp14:editId="4F5FEA43">
+                <wp:simplePos x="0" y="0"/>
+                <wp:positionH relativeFrom="column">
+                  <wp:posOffset>1587096</wp:posOffset>
+                </wp:positionH>
+                <wp:positionV relativeFrom="paragraph">
+                  <wp:posOffset>1127125</wp:posOffset>
+                </wp:positionV>
+                <wp:extent cx="6927" cy="284018"/>
+                <wp:effectExtent l="76200" t="0" r="69850" b="59055"/>
+                <wp:wrapNone/>
+                <wp:docPr id="143" name="Straight Arrow Connector 143"/>
+                <wp:cNvGraphicFramePr/>
+                <a:graphic xmlns:a="http://schemas.openxmlformats.org/drawingml/2006/main">
+                  <a:graphicData uri="http://schemas.microsoft.com/office/word/2010/wordprocessingShape">
+                    <wps:wsp>
+                      <wps:cNvCnPr/>
+                      <wps:spPr>
+                        <a:xfrm>
+                          <a:off x="0" y="0"/>
+                          <a:ext cx="6927" cy="284018"/>
+                        </a:xfrm>
+                        <a:prstGeom prst="straightConnector1">
+                          <a:avLst/>
+                        </a:prstGeom>
+                        <a:ln>
+                          <a:solidFill>
+                            <a:srgbClr val="FF0000"/>
+                          </a:solidFill>
+                          <a:tailEnd type="triangle"/>
+                        </a:ln>
+                      </wps:spPr>
+                      <wps:style>
+                        <a:lnRef idx="1">
+                          <a:schemeClr val="accent1"/>
+                        </a:lnRef>
+                        <a:fillRef idx="0">
+                          <a:schemeClr val="accent1"/>
+                        </a:fillRef>
+                        <a:effectRef idx="0">
+                          <a:schemeClr val="accent1"/>
+                        </a:effectRef>
+                        <a:fontRef idx="minor">
+                          <a:schemeClr val="tx1"/>
+                        </a:fontRef>
+                      </wps:style>
+                      <wps:bodyPr/>
+                    </wps:wsp>
+                  </a:graphicData>
+                </a:graphic>
+              </wp:anchor>
+            </w:drawing>
+          </mc:Choice>
+          <mc:Fallback>
+            <w:pict>
+              <v:shape w14:anchorId="43BC6351" id="Straight Arrow Connector 143" o:spid="_x0000_s1026" type="#_x0000_t32" style="position:absolute;margin-left:124.95pt;margin-top:88.75pt;width:.55pt;height:22.35pt;z-index:251689984;visibility:visible;mso-wrap-style:square;mso-wrap-distance-left:9pt;mso-wrap-distance-top:0;mso-wrap-distance-right:9pt;mso-wrap-distance-bottom:0;mso-position-horizontal:absolute;mso-position-horizontal-relative:text;mso-position-vertical:absolute;mso-position-vertical-relative:text" o:gfxdata="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" strokecolor="red" strokeweight=".5pt">
+                <v:stroke endarrow="block" joinstyle="miter"/>
+              </v:shape>
+            </w:pict>
+          </mc:Fallback>
+        </mc:AlternateContent>
+      </w:r>
+      <w:r>
+        <w:rPr>
+          <w:noProof/>
+        </w:rPr>
+        <mc:AlternateContent>
+          <mc:Choice Requires="wps">
+            <w:drawing>
+              <wp:anchor distT="0" distB="0" distL="114300" distR="114300" simplePos="0" relativeHeight="251688960" behindDoc="0" locked="0" layoutInCell="1" allowOverlap="1" wp14:anchorId="78324F2D" wp14:editId="3545D3EF">
+                <wp:simplePos x="0" y="0"/>
+                <wp:positionH relativeFrom="column">
+                  <wp:posOffset>1985865</wp:posOffset>
+                </wp:positionH>
+                <wp:positionV relativeFrom="paragraph">
+                  <wp:posOffset>888587</wp:posOffset>
+                </wp:positionV>
+                <wp:extent cx="567773" cy="0"/>
+                <wp:effectExtent l="38100" t="76200" r="0" b="95250"/>
+                <wp:wrapNone/>
+                <wp:docPr id="142" name="Straight Arrow Connector 142"/>
+                <wp:cNvGraphicFramePr/>
+                <a:graphic xmlns:a="http://schemas.openxmlformats.org/drawingml/2006/main">
+                  <a:graphicData uri="http://schemas.microsoft.com/office/word/2010/wordprocessingShape">
+                    <wps:wsp>
+                      <wps:cNvCnPr/>
+                      <wps:spPr>
+                        <a:xfrm flipH="1">
+                          <a:off x="0" y="0"/>
+                          <a:ext cx="567773" cy="0"/>
+                        </a:xfrm>
+                        <a:prstGeom prst="straightConnector1">
+                          <a:avLst/>
+                        </a:prstGeom>
+                        <a:ln>
+                          <a:solidFill>
+                            <a:srgbClr val="FF0000"/>
+                          </a:solidFill>
+                          <a:tailEnd type="triangle"/>
+                        </a:ln>
+                      </wps:spPr>
+                      <wps:style>
+                        <a:lnRef idx="1">
+                          <a:schemeClr val="accent1"/>
+                        </a:lnRef>
+                        <a:fillRef idx="0">
+                          <a:schemeClr val="accent1"/>
+                        </a:fillRef>
+                        <a:effectRef idx="0">
+                          <a:schemeClr val="accent1"/>
+                        </a:effectRef>
+                        <a:fontRef idx="minor">
+                          <a:schemeClr val="tx1"/>
+                        </a:fontRef>
+                      </wps:style>
+                      <wps:bodyPr/>
+                    </wps:wsp>
+                  </a:graphicData>
+                </a:graphic>
+                <wp14:sizeRelH relativeFrom="margin">
+                  <wp14:pctWidth>0</wp14:pctWidth>
+                </wp14:sizeRelH>
+                <wp14:sizeRelV relativeFrom="margin">
+                  <wp14:pctHeight>0</wp14:pctHeight>
+                </wp14:sizeRelV>
+              </wp:anchor>
+            </w:drawing>
+          </mc:Choice>
+          <mc:Fallback>
+            <w:pict>
+              <v:shape w14:anchorId="61B9E9EA" id="Straight Arrow Connector 142" o:spid="_x0000_s1026" type="#_x0000_t32" style="position:absolute;margin-left:156.35pt;margin-top:69.95pt;width:44.7pt;height:0;flip:x;z-index:251688960;visibility:visible;mso-wrap-style:square;mso-width-percent:0;mso-height-percent:0;mso-wrap-distance-left:9pt;mso-wrap-distance-top:0;mso-wrap-distance-right:9pt;mso-wrap-distance-bottom:0;mso-position-horizontal:absolute;mso-position-horizontal-relative:text;mso-position-vertical:absolute;mso-position-vertical-relative:text;mso-width-percent:0;mso-height-percent:0;mso-width-relative:margin;mso-height-relative:margin" o:gfxdata="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" strokecolor="red" strokeweight=".5pt">
+                <v:stroke endarrow="block" joinstyle="miter"/>
+              </v:shape>
+            </w:pict>
+          </mc:Fallback>
+        </mc:AlternateContent>
+      </w:r>
+      <w:r>
+        <w:rPr>
+          <w:noProof/>
+        </w:rPr>
+        <mc:AlternateContent>
+          <mc:Choice Requires="wps">
+            <w:drawing>
+              <wp:anchor distT="0" distB="0" distL="114300" distR="114300" simplePos="0" relativeHeight="251686912" behindDoc="0" locked="0" layoutInCell="1" allowOverlap="1" wp14:anchorId="1453029E" wp14:editId="2831A015">
+                <wp:simplePos x="0" y="0"/>
+                <wp:positionH relativeFrom="column">
+                  <wp:posOffset>3022848</wp:posOffset>
+                </wp:positionH>
+                <wp:positionV relativeFrom="paragraph">
+                  <wp:posOffset>434699</wp:posOffset>
+                </wp:positionV>
+                <wp:extent cx="3313" cy="145774"/>
+                <wp:effectExtent l="76200" t="0" r="73025" b="64135"/>
+                <wp:wrapNone/>
+                <wp:docPr id="141" name="Straight Arrow Connector 141"/>
+                <wp:cNvGraphicFramePr/>
+                <a:graphic xmlns:a="http://schemas.openxmlformats.org/drawingml/2006/main">
+                  <a:graphicData uri="http://schemas.microsoft.com/office/word/2010/wordprocessingShape">
+                    <wps:wsp>
+                      <wps:cNvCnPr/>
+                      <wps:spPr>
+                        <a:xfrm>
+                          <a:off x="0" y="0"/>
+                          <a:ext cx="3313" cy="145774"/>
+                        </a:xfrm>
+                        <a:prstGeom prst="straightConnector1">
+                          <a:avLst/>
+                        </a:prstGeom>
+                        <a:ln>
+                          <a:solidFill>
+                            <a:srgbClr val="FF0000"/>
+                          </a:solidFill>
+                          <a:tailEnd type="triangle"/>
+                        </a:ln>
+                      </wps:spPr>
+                      <wps:style>
+                        <a:lnRef idx="1">
+                          <a:schemeClr val="accent1"/>
+                        </a:lnRef>
+                        <a:fillRef idx="0">
+                          <a:schemeClr val="accent1"/>
+                        </a:fillRef>
+                        <a:effectRef idx="0">
+                          <a:schemeClr val="accent1"/>
+                        </a:effectRef>
+                        <a:fontRef idx="minor">
+                          <a:schemeClr val="tx1"/>
+                        </a:fontRef>
+                      </wps:style>
+                      <wps:bodyPr/>
+                    </wps:wsp>
+                  </a:graphicData>
+                </a:graphic>
+                <wp14:sizeRelH relativeFrom="margin">
+                  <wp14:pctWidth>0</wp14:pctWidth>
+                </wp14:sizeRelH>
+                <wp14:sizeRelV relativeFrom="margin">
+                  <wp14:pctHeight>0</wp14:pctHeight>
+                </wp14:sizeRelV>
+              </wp:anchor>
+            </w:drawing>
+          </mc:Choice>
+          <mc:Fallback>
+            <w:pict>
+              <v:shape w14:anchorId="3C6C7EC5" id="Straight Arrow Connector 141" o:spid="_x0000_s1026" type="#_x0000_t32" style="position:absolute;margin-left:238pt;margin-top:34.25pt;width:.25pt;height:11.5pt;z-index:251686912;visibility:visible;mso-wrap-style:square;mso-width-percent:0;mso-height-percent:0;mso-wrap-distance-left:9pt;mso-wrap-distance-top:0;mso-wrap-distance-right:9pt;mso-wrap-distance-bottom:0;mso-position-horizontal:absolute;mso-position-horizontal-relative:text;mso-position-vertical:absolute;mso-position-vertical-relative:text;mso-width-percent:0;mso-height-percent:0;mso-width-relative:margin;mso-height-relative:margin" o:gfxdata="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" strokecolor="red" strokeweight=".5pt">
+                <v:stroke endarrow="block" joinstyle="miter"/>
+              </v:shape>
+            </w:pict>
+          </mc:Fallback>
+        </mc:AlternateContent>
+      </w:r>
+      <w:r>
+        <w:rPr>
+          <w:noProof/>
+        </w:rPr>
+        <w:drawing>
+          <wp:inline distT="0" distB="0" distL="0" distR="0" wp14:anchorId="2DC5B293" wp14:editId="7F91769A">
+            <wp:extent cx="4213860" cy="3267693"/>
+            <wp:effectExtent l="0" t="0" r="0" b="9525"/>
+            <wp:docPr id="140" name="Picture 140" descr="https://i.stack.imgur.com/EmzXy.gif?fbclid=IwAR2gqzRK1xdaLQAJpQf_yBlz2lexrk-O7QFF2yFdOg7ZvOfJcKhs0cGbQUw"/>
+            <wp:cNvGraphicFramePr>
+              <a:graphicFrameLocks xmlns:a="http://schemas.openxmlformats.org/drawingml/2006/main" noChangeAspect="1"/>
+            </wp:cNvGraphicFramePr>
+            <a:graphic xmlns:a="http://schemas.openxmlformats.org/drawingml/2006/main">
+              <a:graphicData uri="http://schemas.openxmlformats.org/drawingml/2006/picture">
+                <pic:pic xmlns:pic="http://schemas.openxmlformats.org/drawingml/2006/picture">
+                  <pic:nvPicPr>
+                    <pic:cNvPr id="0" name="Picture 1" descr="https://i.stack.imgur.com/EmzXy.gif?fbclid=IwAR2gqzRK1xdaLQAJpQf_yBlz2lexrk-O7QFF2yFdOg7ZvOfJcKhs0cGbQUw"/>
+                    <pic:cNvPicPr>
+                      <a:picLocks noChangeAspect="1" noChangeArrowheads="1"/>
+                    </pic:cNvPicPr>
+                  </pic:nvPicPr>
+                  <pic:blipFill>
+                    <a:blip r:embed="rId10">
+                      <a:extLst>
+                        <a:ext uri="{28A0092B-C50C-407E-A947-70E740481C1C}">
+                          <a14:useLocalDpi xmlns:a14="http://schemas.microsoft.com/office/drawing/2010/main" val="0"/>
+                        </a:ext>
+                      </a:extLst>
+                    </a:blip>
+                    <a:srcRect/>
+                    <a:stretch>
+                      <a:fillRect/>
+                    </a:stretch>
+                  </pic:blipFill>
+                  <pic:spPr bwMode="auto">
+                    <a:xfrm>
+                      <a:off x="0" y="0"/>
+                      <a:ext cx="4261344" cy="3304515"/>
+                    </a:xfrm>
+                    <a:prstGeom prst="rect">
+                      <a:avLst/>
+                    </a:prstGeom>
+                    <a:noFill/>
+                    <a:ln>
+                      <a:noFill/>
+                    </a:ln>
+                  </pic:spPr>
+                </pic:pic>
+              </a:graphicData>
+            </a:graphic>
+          </wp:inline>
+        </w:drawing>
+      </w:r>
+    </w:p>
+    <w:p>
+      <w:pPr>
+        <w:tabs>
+          <w:tab w:val="left" w:pos="3528"/>
+        </w:tabs>
+      </w:pPr>
+      <w:r>
+        <w:t>Op de eerste vraag is het antwoord pairs, omdat we vakken met hun aantal inschrijvingen moeten linken. Op de tweede vraag antwoord</w:t>
+      </w:r>
+      <w:r>
+        <w:t>de</w:t>
+      </w:r>
+      <w:r>
+        <w:t xml:space="preserve"> </w:t>
+      </w:r>
+      <w:r>
+        <w:t>ik</w:t>
+      </w:r>
+      <w:r>
+        <w:t xml:space="preserve"> ja, omdat </w:t>
+      </w:r>
+      <w:r>
+        <w:t xml:space="preserve">we willen dat elke perioden de vakken in de zelfde volgorde wordt afgedrukt. Bij onze laatste vraag koos ik voor </w:t>
+      </w:r>
+      <w:proofErr w:type="spellStart"/>
+      <w:r>
+        <w:t>sorted</w:t>
+      </w:r>
+      <w:proofErr w:type="spellEnd"/>
+      <w:r>
+        <w:t xml:space="preserve"> omdat we het willen sorteren volgende de namen van de vakken. We komen dus uit dat we best een TreeMap gebruiken.</w:t>
+      </w:r>
+    </w:p>
+    <w:p>
+      <w:pPr>
+        <w:tabs>
+          <w:tab w:val="left" w:pos="3528"/>
+        </w:tabs>
+      </w:pPr>
+    </w:p>
+    <w:p>
+      <w:pPr>
+        <w:tabs>
+          <w:tab w:val="left" w:pos="3528"/>
+        </w:tabs>
+      </w:pPr>
+    </w:p>
+    <w:p>
+      <w:pPr>
+        <w:tabs>
+          <w:tab w:val="left" w:pos="3528"/>
+        </w:tabs>
+      </w:pPr>
+    </w:p>
+    <w:p>
+      <w:pPr>
+        <w:tabs>
+          <w:tab w:val="left" w:pos="3528"/>
+        </w:tabs>
+      </w:pPr>
+    </w:p>
+    <w:p>
+      <w:pPr>
+        <w:tabs>
+          <w:tab w:val="left" w:pos="3528"/>
+        </w:tabs>
+      </w:pPr>
+    </w:p>
+    <w:p>
+      <w:pPr>
+        <w:tabs>
+          <w:tab w:val="left" w:pos="3528"/>
+        </w:tabs>
+      </w:pPr>
+    </w:p>
+    <w:p>
+      <w:pPr>
+        <w:pStyle w:val="Heading1"/>
+      </w:pPr>
+      <w:r>
+        <w:lastRenderedPageBreak/>
+        <w:t>Programma</w:t>
+      </w:r>
+    </w:p>
+    <w:p/>
+    <w:p>
+      <w:r>
+        <w:t xml:space="preserve">We starten met de klasse Inschrijvingen, hierin maak in een </w:t>
+      </w:r>
+      <w:proofErr w:type="spellStart"/>
+      <w:r>
+        <w:t>ArrayList</w:t>
+      </w:r>
+      <w:proofErr w:type="spellEnd"/>
+      <w:r>
+        <w:t xml:space="preserve"> aan genaamd </w:t>
+      </w:r>
+      <w:proofErr w:type="spellStart"/>
+      <w:r>
+        <w:t>periodeArray</w:t>
+      </w:r>
+      <w:proofErr w:type="spellEnd"/>
+      <w:r>
+        <w:t xml:space="preserve"> met daarin een TreeMap die een String in Integer bewaard.</w:t>
+      </w:r>
+    </w:p>
+    <w:p>
+      <w:r>
+        <w:t xml:space="preserve">Daarna vul ik de </w:t>
+      </w:r>
+      <w:proofErr w:type="spellStart"/>
+      <w:r>
+        <w:t>ArrayList</w:t>
+      </w:r>
+      <w:proofErr w:type="spellEnd"/>
+      <w:r>
+        <w:t xml:space="preserve"> met lege </w:t>
+      </w:r>
+      <w:proofErr w:type="spellStart"/>
+      <w:r>
+        <w:t>TreeMaps</w:t>
+      </w:r>
+      <w:proofErr w:type="spellEnd"/>
+      <w:r>
+        <w:t xml:space="preserve">, dit is nodig voor daarna de </w:t>
+      </w:r>
+      <w:proofErr w:type="spellStart"/>
+      <w:r>
+        <w:t>TreeMaps</w:t>
+      </w:r>
+      <w:proofErr w:type="spellEnd"/>
+      <w:r>
+        <w:t xml:space="preserve"> in te vullen.</w:t>
+      </w:r>
+    </w:p>
+    <w:p>
+      <w:pPr>
+        <w:tabs>
+          <w:tab w:val="left" w:pos="3528"/>
+        </w:tabs>
+      </w:pPr>
+      <w:r>
+        <w:rPr>
+          <w:noProof/>
+        </w:rPr>
+        <w:drawing>
+          <wp:inline distT="0" distB="0" distL="0" distR="0" wp14:anchorId="6327A022" wp14:editId="1E157D0E">
+            <wp:extent cx="3934691" cy="1981658"/>
+            <wp:effectExtent l="0" t="0" r="0" b="0"/>
+            <wp:docPr id="1" name="Picture 1"/>
+            <wp:cNvGraphicFramePr>
+              <a:graphicFrameLocks xmlns:a="http://schemas.openxmlformats.org/drawingml/2006/main" noChangeAspect="1"/>
+            </wp:cNvGraphicFramePr>
+            <a:graphic xmlns:a="http://schemas.openxmlformats.org/drawingml/2006/main">
+              <a:graphicData uri="http://schemas.openxmlformats.org/drawingml/2006/picture">
+                <pic:pic xmlns:pic="http://schemas.openxmlformats.org/drawingml/2006/picture">
+                  <pic:nvPicPr>
+                    <pic:cNvPr id="1" name=""/>
+                    <pic:cNvPicPr/>
+                  </pic:nvPicPr>
+                  <pic:blipFill>
+                    <a:blip r:embed="rId11"/>
+                    <a:stretch>
+                      <a:fillRect/>
+                    </a:stretch>
+                  </pic:blipFill>
+                  <pic:spPr>
+                    <a:xfrm>
+                      <a:off x="0" y="0"/>
+                      <a:ext cx="3962124" cy="1995474"/>
+                    </a:xfrm>
+                    <a:prstGeom prst="rect">
+                      <a:avLst/>
+                    </a:prstGeom>
+                  </pic:spPr>
+                </pic:pic>
+              </a:graphicData>
+            </a:graphic>
+          </wp:inline>
+        </w:drawing>
+      </w:r>
+    </w:p>
+    <w:p>
+      <w:pPr>
+        <w:tabs>
+          <w:tab w:val="left" w:pos="3528"/>
+        </w:tabs>
+      </w:pPr>
+    </w:p>
+    <w:p>
+      <w:pPr>
+        <w:tabs>
+          <w:tab w:val="left" w:pos="3528"/>
+        </w:tabs>
+      </w:pPr>
+      <w:r>
+        <w:t>De method zal het bestand inlezen en de gegeven bewerken.</w:t>
+      </w:r>
+    </w:p>
+    <w:p>
+      <w:pPr>
+        <w:tabs>
+          <w:tab w:val="left" w:pos="3528"/>
+        </w:tabs>
+      </w:pPr>
+      <w:r>
+        <w:rPr>
+          <w:noProof/>
+        </w:rPr>
+        <w:drawing>
+          <wp:inline distT="0" distB="0" distL="0" distR="0" wp14:anchorId="48AD7CB7" wp14:editId="195E3B9B">
+            <wp:extent cx="3601261" cy="3366655"/>
+            <wp:effectExtent l="0" t="0" r="0" b="5715"/>
+            <wp:docPr id="145" name="Picture 145"/>
+            <wp:cNvGraphicFramePr>
+              <a:graphicFrameLocks xmlns:a="http://schemas.openxmlformats.org/drawingml/2006/main" noChangeAspect="1"/>
+            </wp:cNvGraphicFramePr>
+            <a:graphic xmlns:a="http://schemas.openxmlformats.org/drawingml/2006/main">
+              <a:graphicData uri="http://schemas.openxmlformats.org/drawingml/2006/picture">
+                <pic:pic xmlns:pic="http://schemas.openxmlformats.org/drawingml/2006/picture">
+                  <pic:nvPicPr>
+                    <pic:cNvPr id="1" name=""/>
+                    <pic:cNvPicPr/>
+                  </pic:nvPicPr>
+                  <pic:blipFill>
+                    <a:blip r:embed="rId12"/>
+                    <a:stretch>
+                      <a:fillRect/>
+                    </a:stretch>
+                  </pic:blipFill>
+                  <pic:spPr>
+                    <a:xfrm>
+                      <a:off x="0" y="0"/>
+                      <a:ext cx="3612925" cy="3377559"/>
+                    </a:xfrm>
+                    <a:prstGeom prst="rect">
+                      <a:avLst/>
+                    </a:prstGeom>
+                  </pic:spPr>
+                </pic:pic>
+              </a:graphicData>
+            </a:graphic>
+          </wp:inline>
+        </w:drawing>
+      </w:r>
+    </w:p>
+    <w:p>
+      <w:pPr>
+        <w:tabs>
+          <w:tab w:val="left" w:pos="3528"/>
+        </w:tabs>
+      </w:pPr>
+      <w:r>
+        <w:t xml:space="preserve">Eerst gaan we de file openen en elke regel splitsen in verschillende delen. We gebruiken enkel het </w:t>
+      </w:r>
+      <w:r>
+        <w:t>derde</w:t>
+      </w:r>
+      <w:r>
+        <w:t xml:space="preserve"> deel uit de zin die ons het vak verteld en het </w:t>
+      </w:r>
+      <w:r>
+        <w:t xml:space="preserve">vierde </w:t>
+      </w:r>
+      <w:r>
+        <w:lastRenderedPageBreak/>
+        <w:t>die ons zegt in welke periode de persoon dit vak volgt. Dit getal zetten we ook naar een integer.</w:t>
+      </w:r>
+    </w:p>
+    <w:p>
+      <w:pPr>
+        <w:tabs>
+          <w:tab w:val="left" w:pos="3528"/>
+        </w:tabs>
+      </w:pPr>
+      <w:r>
+        <w:t>We gaan naar de TreeMap die zich bevindt in de juiste periode aanpasse</w:t>
+      </w:r>
+      <w:r>
+        <w:t>n</w:t>
+      </w:r>
+      <w:r>
+        <w:t>. We kijken met een if statement of het vak al voorkomt. Is dit niet het geval dan steken met dit vak in de map samen met value 1 omdat dit de eerste inschrijving is. Komt het vak al wel voor halen we het aantal inschrijvingen op, tellen er 1 bij op en zetten het teug in de TreeMap.</w:t>
+      </w:r>
+    </w:p>
+    <w:p>
+      <w:pPr>
+        <w:tabs>
+          <w:tab w:val="left" w:pos="3528"/>
+        </w:tabs>
+      </w:pPr>
+    </w:p>
+    <w:p>
+      <w:pPr>
+        <w:tabs>
+          <w:tab w:val="left" w:pos="3528"/>
+        </w:tabs>
+      </w:pPr>
+      <w:r>
+        <w:t>Volgende methode zal alle gegevens afprinten.</w:t>
+      </w:r>
+    </w:p>
+    <w:p>
+      <w:pPr>
+        <w:tabs>
+          <w:tab w:val="left" w:pos="3528"/>
+        </w:tabs>
+      </w:pPr>
+      <w:r>
+        <w:rPr>
+          <w:noProof/>
+        </w:rPr>
+        <w:drawing>
+          <wp:inline distT="0" distB="0" distL="0" distR="0" wp14:anchorId="2C6CA901" wp14:editId="5E158643">
+            <wp:extent cx="4874029" cy="1885248"/>
+            <wp:effectExtent l="0" t="0" r="3175" b="1270"/>
+            <wp:docPr id="146" name="Picture 146"/>
+            <wp:cNvGraphicFramePr>
+              <a:graphicFrameLocks xmlns:a="http://schemas.openxmlformats.org/drawingml/2006/main" noChangeAspect="1"/>
+            </wp:cNvGraphicFramePr>
+            <a:graphic xmlns:a="http://schemas.openxmlformats.org/drawingml/2006/main">
+              <a:graphicData uri="http://schemas.openxmlformats.org/drawingml/2006/picture">
+                <pic:pic xmlns:pic="http://schemas.openxmlformats.org/drawingml/2006/picture">
+                  <pic:nvPicPr>
+                    <pic:cNvPr id="1" name=""/>
+                    <pic:cNvPicPr/>
+                  </pic:nvPicPr>
+                  <pic:blipFill>
+                    <a:blip r:embed="rId13"/>
+                    <a:stretch>
+                      <a:fillRect/>
+                    </a:stretch>
+                  </pic:blipFill>
+                  <pic:spPr>
+                    <a:xfrm>
+                      <a:off x="0" y="0"/>
+                      <a:ext cx="4959214" cy="1918197"/>
+                    </a:xfrm>
+                    <a:prstGeom prst="rect">
+                      <a:avLst/>
+                    </a:prstGeom>
+                  </pic:spPr>
+                </pic:pic>
+              </a:graphicData>
+            </a:graphic>
+          </wp:inline>
+        </w:drawing>
+      </w:r>
+    </w:p>
+    <w:p>
+      <w:pPr>
+        <w:tabs>
+          <w:tab w:val="left" w:pos="3528"/>
+        </w:tabs>
+      </w:pPr>
+      <w:r>
+        <w:t xml:space="preserve">Met een </w:t>
+      </w:r>
+      <w:proofErr w:type="spellStart"/>
+      <w:r>
+        <w:t>for</w:t>
+      </w:r>
+      <w:proofErr w:type="spellEnd"/>
+      <w:r>
+        <w:t xml:space="preserve"> loop gaan we alle periodes af, we halen hier ook weer de TreeMap op die overeenkomt met de periode. In de </w:t>
+      </w:r>
+      <w:proofErr w:type="spellStart"/>
+      <w:r>
+        <w:t>for</w:t>
+      </w:r>
+      <w:proofErr w:type="spellEnd"/>
+      <w:r>
+        <w:t xml:space="preserve"> loop doen we een </w:t>
+      </w:r>
+      <w:proofErr w:type="spellStart"/>
+      <w:r>
+        <w:t>for</w:t>
+      </w:r>
+      <w:proofErr w:type="spellEnd"/>
+      <w:r>
+        <w:t xml:space="preserve"> </w:t>
+      </w:r>
+      <w:proofErr w:type="spellStart"/>
+      <w:r>
+        <w:t>each</w:t>
+      </w:r>
+      <w:proofErr w:type="spellEnd"/>
+      <w:r>
+        <w:t xml:space="preserve"> loop die over alle entries van de map gaat overlopen.</w:t>
+      </w:r>
+      <w:r>
+        <w:t xml:space="preserve"> We printen hierbij de Key (vak) af gevolg door de Value (aantal inschrijvingen). </w:t>
+      </w:r>
+    </w:p>
+    <w:p>
+      <w:pPr>
+        <w:tabs>
+          <w:tab w:val="left" w:pos="3528"/>
+        </w:tabs>
+      </w:pPr>
+    </w:p>
+    <w:p>
+      <w:pPr>
+        <w:tabs>
+          <w:tab w:val="left" w:pos="3528"/>
+        </w:tabs>
+      </w:pPr>
+      <w:r>
+        <w:t xml:space="preserve">In de </w:t>
+      </w:r>
+      <w:proofErr w:type="spellStart"/>
+      <w:r>
+        <w:t>main</w:t>
+      </w:r>
+      <w:proofErr w:type="spellEnd"/>
+      <w:r>
+        <w:t xml:space="preserve"> maken we een object Inschrijvingen aan, we vullen deze met het bestandje gegvens.txt en printen alles af.</w:t>
+      </w:r>
+    </w:p>
+    <w:p>
+      <w:pPr>
+        <w:tabs>
+          <w:tab w:val="left" w:pos="3528"/>
+        </w:tabs>
+      </w:pPr>
+      <w:r>
+        <w:rPr>
+          <w:noProof/>
+        </w:rPr>
+        <w:drawing>
+          <wp:inline distT="0" distB="0" distL="0" distR="0" wp14:anchorId="56E02808" wp14:editId="6C2136ED">
+            <wp:extent cx="5105400" cy="2415385"/>
+            <wp:effectExtent l="0" t="0" r="0" b="4445"/>
+            <wp:docPr id="147" name="Picture 147"/>
+            <wp:cNvGraphicFramePr>
+              <a:graphicFrameLocks xmlns:a="http://schemas.openxmlformats.org/drawingml/2006/main" noChangeAspect="1"/>
+            </wp:cNvGraphicFramePr>
+            <a:graphic xmlns:a="http://schemas.openxmlformats.org/drawingml/2006/main">
+              <a:graphicData uri="http://schemas.openxmlformats.org/drawingml/2006/picture">
+                <pic:pic xmlns:pic="http://schemas.openxmlformats.org/drawingml/2006/picture">
+                  <pic:nvPicPr>
+                    <pic:cNvPr id="1" name=""/>
+                    <pic:cNvPicPr/>
+                  </pic:nvPicPr>
+                  <pic:blipFill>
+                    <a:blip r:embed="rId14"/>
+                    <a:stretch>
+                      <a:fillRect/>
+                    </a:stretch>
+                  </pic:blipFill>
+                  <pic:spPr>
+                    <a:xfrm>
+                      <a:off x="0" y="0"/>
+                      <a:ext cx="5227044" cy="2472935"/>
+                    </a:xfrm>
+                    <a:prstGeom prst="rect">
+                      <a:avLst/>
+                    </a:prstGeom>
+                  </pic:spPr>
+                </pic:pic>
+              </a:graphicData>
+            </a:graphic>
+          </wp:inline>
+        </w:drawing>
+      </w:r>
+    </w:p>
+    <w:p>
+      <w:pPr>
+        <w:tabs>
+          <w:tab w:val="left" w:pos="3528"/>
+        </w:tabs>
+      </w:pPr>
+      <w:r>
+        <w:lastRenderedPageBreak/>
+        <w:t>Als resultaat van het afdrukken bekomen we het volgende:</w:t>
+      </w:r>
+    </w:p>
+    <w:p>
+      <w:pPr>
+        <w:tabs>
+          <w:tab w:val="left" w:pos="3528"/>
+        </w:tabs>
+      </w:pPr>
+      <w:r>
+        <w:rPr>
+          <w:noProof/>
+        </w:rPr>
+        <w:drawing>
+          <wp:inline distT="0" distB="0" distL="0" distR="0" wp14:anchorId="4DE03D6E" wp14:editId="5634D1FC">
+            <wp:extent cx="1578002" cy="2417618"/>
+            <wp:effectExtent l="0" t="0" r="3175" b="1905"/>
+            <wp:docPr id="148" name="Picture 148"/>
+            <wp:cNvGraphicFramePr>
+              <a:graphicFrameLocks xmlns:a="http://schemas.openxmlformats.org/drawingml/2006/main" noChangeAspect="1"/>
+            </wp:cNvGraphicFramePr>
+            <a:graphic xmlns:a="http://schemas.openxmlformats.org/drawingml/2006/main">
+              <a:graphicData uri="http://schemas.openxmlformats.org/drawingml/2006/picture">
+                <pic:pic xmlns:pic="http://schemas.openxmlformats.org/drawingml/2006/picture">
+                  <pic:nvPicPr>
+                    <pic:cNvPr id="1" name=""/>
+                    <pic:cNvPicPr/>
+                  </pic:nvPicPr>
+                  <pic:blipFill>
+                    <a:blip r:embed="rId15"/>
+                    <a:stretch>
+                      <a:fillRect/>
+                    </a:stretch>
+                  </pic:blipFill>
+                  <pic:spPr>
+                    <a:xfrm>
+                      <a:off x="0" y="0"/>
+                      <a:ext cx="1593888" cy="2441957"/>
+                    </a:xfrm>
+                    <a:prstGeom prst="rect">
+                      <a:avLst/>
+                    </a:prstGeom>
+                  </pic:spPr>
+                </pic:pic>
+              </a:graphicData>
+            </a:graphic>
+          </wp:inline>
+        </w:drawing>
+      </w:r>
       <w:bookmarkStart w:id="0" w:name="_GoBack"/>
       <w:bookmarkEnd w:id="0"/>
-      <w:r>
-        <w:rPr>
-          <w:sz w:val="28"/>
-        </w:rPr>
-        <w:t xml:space="preserve"> </w:t>
-      </w:r>
     </w:p>
     <w:sectPr>
-      <w:headerReference w:type="default" r:id="rId8"/>
+      <w:headerReference w:type="first" r:id="rId16"/>
       <w:pgSz w:w="11906" w:h="16838"/>
       <w:pgMar w:top="1417" w:right="1417" w:bottom="1417" w:left="1417" w:header="708" w:footer="708" w:gutter="0"/>
       <w:cols w:space="708"/>
-      <w:docGrid w:linePitch="360"/>
+      <w:titlePg/>
+      <w:docGrid w:linePitch="381"/>
     </w:sectPr>
   </w:body>
 </w:document>
@@ -101,26 +1089,14 @@
   <w:p>
     <w:pPr>
       <w:pStyle w:val="Header"/>
-      <w:rPr>
-        <w:lang w:val="en-US"/>
-      </w:rPr>
     </w:pPr>
     <w:r>
-      <w:rPr>
-        <w:lang w:val="en-US"/>
-      </w:rPr>
       <w:t>Tijs Van Alphen</w:t>
     </w:r>
     <w:r>
-      <w:rPr>
-        <w:lang w:val="en-US"/>
-      </w:rPr>
       <w:tab/>
     </w:r>
     <w:r>
-      <w:rPr>
-        <w:lang w:val="en-US"/>
-      </w:rPr>
       <w:tab/>
       <w:t>EI</w:t>
     </w:r>
@@ -761,9 +1737,9 @@
   <w:style w:type="paragraph" w:default="1" w:styleId="Normal">
     <w:name w:val="Normal"/>
     <w:qFormat/>
-    <w:rsid w:val="002E20FA"/>
+    <w:rsid w:val="00CD3A22"/>
     <w:rPr>
-      <w:sz w:val="24"/>
+      <w:sz w:val="28"/>
     </w:rPr>
   </w:style>
   <w:style w:type="paragraph" w:styleId="Heading1">
@@ -804,7 +1780,6 @@
     </w:pPr>
     <w:rPr>
       <w:rFonts w:ascii="Arial" w:eastAsiaTheme="majorEastAsia" w:hAnsi="Arial" w:cstheme="majorBidi"/>
-      <w:sz w:val="28"/>
       <w:szCs w:val="26"/>
       <w:u w:val="single"/>
     </w:rPr>
@@ -970,6 +1945,38 @@
     </w:rPr>
   </w:style>
 </w:styles>
+</file>
+
+<file path=word/ink/ink1.xml><?xml version="1.0" encoding="utf-8"?>
+<inkml:ink xmlns:inkml="http://www.w3.org/2003/InkML">
+  <inkml:definitions>
+    <inkml:context xml:id="ctx0">
+      <inkml:inkSource xml:id="inkSrc0">
+        <inkml:traceFormat>
+          <inkml:channel name="X" type="integer" min="-2.14748E9" max="2.14748E9" units="cm"/>
+          <inkml:channel name="Y" type="integer" min="-2.14748E9" max="2.14748E9" units="cm"/>
+          <inkml:channel name="F" type="integer" max="32767" units="dev"/>
+        </inkml:traceFormat>
+        <inkml:channelProperties>
+          <inkml:channelProperty channel="X" name="resolution" value="1000" units="1/cm"/>
+          <inkml:channelProperty channel="Y" name="resolution" value="1000" units="1/cm"/>
+          <inkml:channelProperty channel="F" name="resolution" value="0" units="1/dev"/>
+        </inkml:channelProperties>
+      </inkml:inkSource>
+      <inkml:timestamp xml:id="ts0" timeString="2019-12-18T16:04:43.633"/>
+    </inkml:context>
+    <inkml:brush xml:id="br0">
+      <inkml:brushProperty name="width" value="0.35" units="cm"/>
+      <inkml:brushProperty name="height" value="0.35" units="cm"/>
+      <inkml:brushProperty name="color" value="#AE198D"/>
+      <inkml:brushProperty name="inkEffects" value="galaxy"/>
+      <inkml:brushProperty name="anchorX" value="6704.57031"/>
+      <inkml:brushProperty name="anchorY" value="-6839.19385"/>
+      <inkml:brushProperty name="scaleFactor" value="0.5"/>
+    </inkml:brush>
+  </inkml:definitions>
+  <inkml:trace contextRef="#ctx0" brushRef="#br0">21 1 1592,'0'0'0,"0"0"1697,0 0-1476,0 0 48,0 0-215,0 0 81,0 0 234,0 0 262,-4 0-782,-5 0 171,1 0-5652</inkml:trace>
+</inkml:ink>
 </file>
 
 <file path=word/theme/theme1.xml><?xml version="1.0" encoding="utf-8"?>
@@ -1272,7 +2279,7 @@
 </file>
 
 <file path=customXml/itemProps1.xml><?xml version="1.0" encoding="utf-8"?>
-<ds:datastoreItem xmlns:ds="http://schemas.openxmlformats.org/officeDocument/2006/customXml" ds:itemID="{9E7B262F-C62C-44CA-8341-324561125D6D}">
+<ds:datastoreItem xmlns:ds="http://schemas.openxmlformats.org/officeDocument/2006/customXml" ds:itemID="{4B0C71BA-883D-45BE-8998-8E828C5CC6D6}">
   <ds:schemaRefs>
     <ds:schemaRef ds:uri="http://schemas.openxmlformats.org/officeDocument/2006/bibliography"/>
   </ds:schemaRefs>

</xml_diff>